<commit_message>
changes to the text
</commit_message>
<xml_diff>
--- a/файл з кодом.docx
+++ b/файл з кодом.docx
@@ -75,9 +75,9 @@
       </w:r>
       <w:r>
         <w:rPr>
-          <w:lang w:val="en-US"/>
+          <w:lang w:val="uk-UA"/>
         </w:rPr>
-        <w:t>IMPMP2020</w:t>
+        <w:t>Добрий вечір</w:t>
       </w:r>
       <w:r>
         <w:rPr/>

</xml_diff>